<commit_message>
Added the Gantt chart to the proposal
</commit_message>
<xml_diff>
--- a/docs/6.870 Final Project Proposal.docx
+++ b/docs/6.870 Final Project Proposal.docx
@@ -381,26 +381,15 @@
         <w:spacing w:after="0"/>
       </w:pPr>
       <w:r>
-        <w:t xml:space="preserve">    Oshani(draw gantt chart)</w:t>
-      </w:r>
-      <w:r>
-        <w:br/>
-        <w:t>    4 days for draft</w:t>
-      </w:r>
-      <w:r>
-        <w:br/>
-        <w:t>    one week: technology survey</w:t>
-      </w:r>
-      <w:r>
-        <w:br/>
-        <w:t>  </w:t>
-      </w:r>
-      <w:r>
-        <w:t>  one week: implementation</w:t>
-      </w:r>
-      <w:r>
-        <w:br/>
-        <w:t>    4 days for user study</w:t>
+        <w:t xml:space="preserve">    </w:t>
+      </w:r>
+    </w:p>
+    <w:p>
+      <w:pPr>
+        <w:spacing w:after="0"/>
+      </w:pPr>
+      <w:r>
+        <w:t>The  following Gantt chart shows the tentative timeline we have allocated for this project.</w:t>
       </w:r>
     </w:p>
     <w:p>
@@ -409,13 +398,61 @@
       </w:pPr>
       <w:r>
         <w:lastRenderedPageBreak/>
-        <w:t xml:space="preserve">    One week: write up final report</w:t>
-      </w:r>
-      <w:r>
-        <w:t xml:space="preserve"> </w:t>
-      </w:r>
-      <w:r>
-        <w:br/>
+        <w:tab/>
+      </w:r>
+      <w:r>
+        <w:rPr>
+          <w:noProof/>
+          <w:lang w:eastAsia="en-US"/>
+        </w:rPr>
+        <w:drawing>
+          <wp:inline distT="0" distB="0" distL="0" distR="0">
+            <wp:extent cx="6838950" cy="1872761"/>
+            <wp:effectExtent l="19050" t="0" r="0" b="0"/>
+            <wp:docPr id="2" name="Picture 0" descr="gantt_chart.png"/>
+            <wp:cNvGraphicFramePr>
+              <a:graphicFrameLocks xmlns:a="http://schemas.openxmlformats.org/drawingml/2006/main" noChangeAspect="1"/>
+            </wp:cNvGraphicFramePr>
+            <a:graphic xmlns:a="http://schemas.openxmlformats.org/drawingml/2006/main">
+              <a:graphicData uri="http://schemas.openxmlformats.org/drawingml/2006/picture">
+                <pic:pic xmlns:pic="http://schemas.openxmlformats.org/drawingml/2006/picture">
+                  <pic:nvPicPr>
+                    <pic:cNvPr id="0" name="gantt_chart.png"/>
+                    <pic:cNvPicPr/>
+                  </pic:nvPicPr>
+                  <pic:blipFill>
+                    <a:blip r:embed="rId8"/>
+                    <a:stretch>
+                      <a:fillRect/>
+                    </a:stretch>
+                  </pic:blipFill>
+                  <pic:spPr>
+                    <a:xfrm>
+                      <a:off x="0" y="0"/>
+                      <a:ext cx="6869935" cy="1881246"/>
+                    </a:xfrm>
+                    <a:prstGeom prst="rect">
+                      <a:avLst/>
+                    </a:prstGeom>
+                  </pic:spPr>
+                </pic:pic>
+              </a:graphicData>
+            </a:graphic>
+          </wp:inline>
+        </w:drawing>
+      </w:r>
+    </w:p>
+    <w:p>
+      <w:pPr>
+        <w:spacing w:after="0"/>
+      </w:pPr>
+    </w:p>
+    <w:p>
+      <w:pPr>
+        <w:spacing w:after="0"/>
+      </w:pPr>
+      <w:r>
+        <w:t xml:space="preserve">    </w:t>
       </w:r>
     </w:p>
     <w:p>
@@ -483,10 +520,10 @@
       </w:r>
     </w:p>
     <w:sectPr>
-      <w:headerReference w:type="default" r:id="rId8"/>
-      <w:footerReference w:type="default" r:id="rId9"/>
+      <w:headerReference w:type="default" r:id="rId9"/>
+      <w:footerReference w:type="default" r:id="rId10"/>
       <w:pgSz w:w="12240" w:h="15840"/>
-      <w:pgMar w:top="1080" w:right="1440" w:bottom="1440" w:left="1440" w:header="450" w:footer="180" w:gutter="0"/>
+      <w:pgMar w:top="1080" w:right="1440" w:bottom="1440" w:left="1134" w:header="450" w:footer="180" w:gutter="0"/>
       <w:cols w:space="720"/>
       <w:docGrid w:linePitch="360"/>
     </w:sectPr>
@@ -540,7 +577,7 @@
             <w:rPr>
               <w:noProof/>
             </w:rPr>
-            <w:t>2</w:t>
+            <w:t>1</w:t>
           </w:r>
         </w:fldSimple>
       </w:p>
@@ -1148,307 +1185,6 @@
     <w:rsid w:val="007C78A9"/>
   </w:style>
 </w:styles>
-</file>
-
-<file path=word/glossary/document.xml><?xml version="1.0" encoding="utf-8"?>
-<w:glossaryDocument xmlns:ve="http://schemas.openxmlformats.org/markup-compatibility/2006" xmlns:o="urn:schemas-microsoft-com:office:office" xmlns:r="http://schemas.openxmlformats.org/officeDocument/2006/relationships" xmlns:m="http://schemas.openxmlformats.org/officeDocument/2006/math" xmlns:v="urn:schemas-microsoft-com:vml" xmlns:wp="http://schemas.openxmlformats.org/drawingml/2006/wordprocessingDrawing" xmlns:w10="urn:schemas-microsoft-com:office:word" xmlns:w="http://schemas.openxmlformats.org/wordprocessingml/2006/main" xmlns:wne="http://schemas.microsoft.com/office/word/2006/wordml">
-  <w:docParts/>
-</w:glossaryDocument>
-</file>
-
-<file path=word/glossary/fontTable.xml><?xml version="1.0" encoding="utf-8"?>
-<w:fonts xmlns:r="http://schemas.openxmlformats.org/officeDocument/2006/relationships" xmlns:w="http://schemas.openxmlformats.org/wordprocessingml/2006/main">
-  <w:font w:name="Times New Roman">
-    <w:panose1 w:val="02020603050405020304"/>
-    <w:charset w:val="00"/>
-    <w:family w:val="roman"/>
-    <w:pitch w:val="variable"/>
-    <w:sig w:usb0="E0002AEF" w:usb1="C0007841" w:usb2="00000009" w:usb3="00000000" w:csb0="000001FF" w:csb1="00000000"/>
-  </w:font>
-  <w:font w:name="Calibri">
-    <w:panose1 w:val="020F0502020204030204"/>
-    <w:charset w:val="00"/>
-    <w:family w:val="swiss"/>
-    <w:pitch w:val="variable"/>
-    <w:sig w:usb0="A00002EF" w:usb1="4000207B" w:usb2="00000000" w:usb3="00000000" w:csb0="0000009F" w:csb1="00000000"/>
-  </w:font>
-  <w:font w:name="SimSun">
-    <w:altName w:val="宋体"/>
-    <w:panose1 w:val="02010600030101010101"/>
-    <w:charset w:val="86"/>
-    <w:family w:val="auto"/>
-    <w:pitch w:val="variable"/>
-    <w:sig w:usb0="00000003" w:usb1="288F0000" w:usb2="00000016" w:usb3="00000000" w:csb0="00040001" w:csb1="00000000"/>
-  </w:font>
-  <w:font w:name="Tahoma">
-    <w:panose1 w:val="020B0604030504040204"/>
-    <w:charset w:val="00"/>
-    <w:family w:val="swiss"/>
-    <w:pitch w:val="variable"/>
-    <w:sig w:usb0="E1002AFF" w:usb1="C000605B" w:usb2="00000029" w:usb3="00000000" w:csb0="000101FF" w:csb1="00000000"/>
-  </w:font>
-  <w:font w:name="Cambria">
-    <w:panose1 w:val="02040503050406030204"/>
-    <w:charset w:val="00"/>
-    <w:family w:val="roman"/>
-    <w:pitch w:val="variable"/>
-    <w:sig w:usb0="A00002EF" w:usb1="4000004B" w:usb2="00000000" w:usb3="00000000" w:csb0="0000009F" w:csb1="00000000"/>
-  </w:font>
-</w:fonts>
-</file>
-
-<file path=word/glossary/settings.xml><?xml version="1.0" encoding="utf-8"?>
-<w:settings xmlns:o="urn:schemas-microsoft-com:office:office" xmlns:r="http://schemas.openxmlformats.org/officeDocument/2006/relationships" xmlns:m="http://schemas.openxmlformats.org/officeDocument/2006/math" xmlns:v="urn:schemas-microsoft-com:vml" xmlns:w10="urn:schemas-microsoft-com:office:word" xmlns:w="http://schemas.openxmlformats.org/wordprocessingml/2006/main" xmlns:sl="http://schemas.openxmlformats.org/schemaLibrary/2006/main">
-  <w:view w:val="normal"/>
-  <w:defaultTabStop w:val="720"/>
-  <w:characterSpacingControl w:val="doNotCompress"/>
-  <w:compat>
-    <w:useFELayout/>
-  </w:compat>
-  <w:rsids>
-    <w:rsidRoot w:val="00000DFB"/>
-    <w:rsid w:val="00000DFB"/>
-    <w:rsid w:val="00357DBA"/>
-  </w:rsids>
-  <m:mathPr>
-    <m:mathFont m:val="Cambria Math"/>
-    <m:brkBin m:val="before"/>
-    <m:brkBinSub m:val="--"/>
-    <m:smallFrac m:val="off"/>
-    <m:dispDef/>
-    <m:lMargin m:val="0"/>
-    <m:rMargin m:val="0"/>
-    <m:defJc m:val="centerGroup"/>
-    <m:wrapIndent m:val="1440"/>
-    <m:intLim m:val="subSup"/>
-    <m:naryLim m:val="undOvr"/>
-  </m:mathPr>
-  <w:themeFontLang w:val="en-US" w:eastAsia="zh-CN"/>
-  <w:clrSchemeMapping w:bg1="light1" w:t1="dark1" w:bg2="light2" w:t2="dark2" w:accent1="accent1" w:accent2="accent2" w:accent3="accent3" w:accent4="accent4" w:accent5="accent5" w:accent6="accent6" w:hyperlink="hyperlink" w:followedHyperlink="followedHyperlink"/>
-  <w:decimalSymbol w:val="."/>
-  <w:listSeparator w:val=","/>
-</w:settings>
-</file>
-
-<file path=word/glossary/styles.xml><?xml version="1.0" encoding="utf-8"?>
-<w:styles xmlns:r="http://schemas.openxmlformats.org/officeDocument/2006/relationships" xmlns:w="http://schemas.openxmlformats.org/wordprocessingml/2006/main">
-  <w:docDefaults>
-    <w:rPrDefault>
-      <w:rPr>
-        <w:rFonts w:asciiTheme="minorHAnsi" w:eastAsiaTheme="minorEastAsia" w:hAnsiTheme="minorHAnsi" w:cstheme="minorBidi"/>
-        <w:sz w:val="22"/>
-        <w:szCs w:val="22"/>
-        <w:lang w:val="en-US" w:eastAsia="zh-CN" w:bidi="ar-SA"/>
-      </w:rPr>
-    </w:rPrDefault>
-    <w:pPrDefault>
-      <w:pPr>
-        <w:spacing w:after="200" w:line="276" w:lineRule="auto"/>
-      </w:pPr>
-    </w:pPrDefault>
-  </w:docDefaults>
-  <w:latentStyles w:defLockedState="0" w:defUIPriority="99" w:defSemiHidden="1" w:defUnhideWhenUsed="1" w:defQFormat="0" w:count="267">
-    <w:lsdException w:name="Normal" w:semiHidden="0" w:uiPriority="0" w:unhideWhenUsed="0" w:qFormat="1"/>
-    <w:lsdException w:name="heading 1" w:semiHidden="0" w:uiPriority="9" w:unhideWhenUsed="0" w:qFormat="1"/>
-    <w:lsdException w:name="heading 2" w:uiPriority="9" w:qFormat="1"/>
-    <w:lsdException w:name="heading 3" w:uiPriority="9" w:qFormat="1"/>
-    <w:lsdException w:name="heading 4" w:uiPriority="9" w:qFormat="1"/>
-    <w:lsdException w:name="heading 5" w:uiPriority="9" w:qFormat="1"/>
-    <w:lsdException w:name="heading 6" w:uiPriority="9" w:qFormat="1"/>
-    <w:lsdException w:name="heading 7" w:uiPriority="9" w:qFormat="1"/>
-    <w:lsdException w:name="heading 8" w:uiPriority="9" w:qFormat="1"/>
-    <w:lsdException w:name="heading 9" w:uiPriority="9" w:qFormat="1"/>
-    <w:lsdException w:name="toc 1" w:uiPriority="39"/>
-    <w:lsdException w:name="toc 2" w:uiPriority="39"/>
-    <w:lsdException w:name="toc 3" w:uiPriority="39"/>
-    <w:lsdException w:name="toc 4" w:uiPriority="39"/>
-    <w:lsdException w:name="toc 5" w:uiPriority="39"/>
-    <w:lsdException w:name="toc 6" w:uiPriority="39"/>
-    <w:lsdException w:name="toc 7" w:uiPriority="39"/>
-    <w:lsdException w:name="toc 8" w:uiPriority="39"/>
-    <w:lsdException w:name="toc 9" w:uiPriority="39"/>
-    <w:lsdException w:name="caption" w:uiPriority="35" w:qFormat="1"/>
-    <w:lsdException w:name="Title" w:semiHidden="0" w:uiPriority="10" w:unhideWhenUsed="0" w:qFormat="1"/>
-    <w:lsdException w:name="Default Paragraph Font" w:uiPriority="1"/>
-    <w:lsdException w:name="Subtitle" w:semiHidden="0" w:uiPriority="11" w:unhideWhenUsed="0" w:qFormat="1"/>
-    <w:lsdException w:name="Strong" w:semiHidden="0" w:uiPriority="22" w:unhideWhenUsed="0" w:qFormat="1"/>
-    <w:lsdException w:name="Emphasis" w:semiHidden="0" w:uiPriority="20" w:unhideWhenUsed="0" w:qFormat="1"/>
-    <w:lsdException w:name="Table Grid" w:semiHidden="0" w:uiPriority="59" w:unhideWhenUsed="0"/>
-    <w:lsdException w:name="Placeholder Text" w:unhideWhenUsed="0"/>
-    <w:lsdException w:name="No Spacing" w:semiHidden="0" w:uiPriority="1" w:unhideWhenUsed="0" w:qFormat="1"/>
-    <w:lsdException w:name="Light Shading" w:semiHidden="0" w:uiPriority="60" w:unhideWhenUsed="0"/>
-    <w:lsdException w:name="Light List" w:semiHidden="0" w:uiPriority="61" w:unhideWhenUsed="0"/>
-    <w:lsdException w:name="Light Grid" w:semiHidden="0" w:uiPriority="62" w:unhideWhenUsed="0"/>
-    <w:lsdException w:name="Medium Shading 1" w:semiHidden="0" w:uiPriority="63" w:unhideWhenUsed="0"/>
-    <w:lsdException w:name="Medium Shading 2" w:semiHidden="0" w:uiPriority="64" w:unhideWhenUsed="0"/>
-    <w:lsdException w:name="Medium List 1" w:semiHidden="0" w:uiPriority="65" w:unhideWhenUsed="0"/>
-    <w:lsdException w:name="Medium List 2" w:semiHidden="0" w:uiPriority="66" w:unhideWhenUsed="0"/>
-    <w:lsdException w:name="Medium Grid 1" w:semiHidden="0" w:uiPriority="67" w:unhideWhenUsed="0"/>
-    <w:lsdException w:name="Medium Grid 2" w:semiHidden="0" w:uiPriority="68" w:unhideWhenUsed="0"/>
-    <w:lsdException w:name="Medium Grid 3" w:semiHidden="0" w:uiPriority="69" w:unhideWhenUsed="0"/>
-    <w:lsdException w:name="Dark List" w:semiHidden="0" w:uiPriority="70" w:unhideWhenUsed="0"/>
-    <w:lsdException w:name="Colorful Shading" w:semiHidden="0" w:uiPriority="71" w:unhideWhenUsed="0"/>
-    <w:lsdException w:name="Colorful List" w:semiHidden="0" w:uiPriority="72" w:unhideWhenUsed="0"/>
-    <w:lsdException w:name="Colorful Grid" w:semiHidden="0" w:uiPriority="73" w:unhideWhenUsed="0"/>
-    <w:lsdException w:name="Light Shading Accent 1" w:semiHidden="0" w:uiPriority="60" w:unhideWhenUsed="0"/>
-    <w:lsdException w:name="Light List Accent 1" w:semiHidden="0" w:uiPriority="61" w:unhideWhenUsed="0"/>
-    <w:lsdException w:name="Light Grid Accent 1" w:semiHidden="0" w:uiPriority="62" w:unhideWhenUsed="0"/>
-    <w:lsdException w:name="Medium Shading 1 Accent 1" w:semiHidden="0" w:uiPriority="63" w:unhideWhenUsed="0"/>
-    <w:lsdException w:name="Medium Shading 2 Accent 1" w:semiHidden="0" w:uiPriority="64" w:unhideWhenUsed="0"/>
-    <w:lsdException w:name="Medium List 1 Accent 1" w:semiHidden="0" w:uiPriority="65" w:unhideWhenUsed="0"/>
-    <w:lsdException w:name="Revision" w:unhideWhenUsed="0"/>
-    <w:lsdException w:name="List Paragraph" w:semiHidden="0" w:uiPriority="34" w:unhideWhenUsed="0" w:qFormat="1"/>
-    <w:lsdException w:name="Quote" w:semiHidden="0" w:uiPriority="29" w:unhideWhenUsed="0" w:qFormat="1"/>
-    <w:lsdException w:name="Intense Quote" w:semiHidden="0" w:uiPriority="30" w:unhideWhenUsed="0" w:qFormat="1"/>
-    <w:lsdException w:name="Medium List 2 Accent 1" w:semiHidden="0" w:uiPriority="66" w:unhideWhenUsed="0"/>
-    <w:lsdException w:name="Medium Grid 1 Accent 1" w:semiHidden="0" w:uiPriority="67" w:unhideWhenUsed="0"/>
-    <w:lsdException w:name="Medium Grid 2 Accent 1" w:semiHidden="0" w:uiPriority="68" w:unhideWhenUsed="0"/>
-    <w:lsdException w:name="Medium Grid 3 Accent 1" w:semiHidden="0" w:uiPriority="69" w:unhideWhenUsed="0"/>
-    <w:lsdException w:name="Dark List Accent 1" w:semiHidden="0" w:uiPriority="70" w:unhideWhenUsed="0"/>
-    <w:lsdException w:name="Colorful Shading Accent 1" w:semiHidden="0" w:uiPriority="71" w:unhideWhenUsed="0"/>
-    <w:lsdException w:name="Colorful List Accent 1" w:semiHidden="0" w:uiPriority="72" w:unhideWhenUsed="0"/>
-    <w:lsdException w:name="Colorful Grid Accent 1" w:semiHidden="0" w:uiPriority="73" w:unhideWhenUsed="0"/>
-    <w:lsdException w:name="Light Shading Accent 2" w:semiHidden="0" w:uiPriority="60" w:unhideWhenUsed="0"/>
-    <w:lsdException w:name="Light List Accent 2" w:semiHidden="0" w:uiPriority="61" w:unhideWhenUsed="0"/>
-    <w:lsdException w:name="Light Grid Accent 2" w:semiHidden="0" w:uiPriority="62" w:unhideWhenUsed="0"/>
-    <w:lsdException w:name="Medium Shading 1 Accent 2" w:semiHidden="0" w:uiPriority="63" w:unhideWhenUsed="0"/>
-    <w:lsdException w:name="Medium Shading 2 Accent 2" w:semiHidden="0" w:uiPriority="64" w:unhideWhenUsed="0"/>
-    <w:lsdException w:name="Medium List 1 Accent 2" w:semiHidden="0" w:uiPriority="65" w:unhideWhenUsed="0"/>
-    <w:lsdException w:name="Medium List 2 Accent 2" w:semiHidden="0" w:uiPriority="66" w:unhideWhenUsed="0"/>
-    <w:lsdException w:name="Medium Grid 1 Accent 2" w:semiHidden="0" w:uiPriority="67" w:unhideWhenUsed="0"/>
-    <w:lsdException w:name="Medium Grid 2 Accent 2" w:semiHidden="0" w:uiPriority="68" w:unhideWhenUsed="0"/>
-    <w:lsdException w:name="Medium Grid 3 Accent 2" w:semiHidden="0" w:uiPriority="69" w:unhideWhenUsed="0"/>
-    <w:lsdException w:name="Dark List Accent 2" w:semiHidden="0" w:uiPriority="70" w:unhideWhenUsed="0"/>
-    <w:lsdException w:name="Colorful Shading Accent 2" w:semiHidden="0" w:uiPriority="71" w:unhideWhenUsed="0"/>
-    <w:lsdException w:name="Colorful List Accent 2" w:semiHidden="0" w:uiPriority="72" w:unhideWhenUsed="0"/>
-    <w:lsdException w:name="Colorful Grid Accent 2" w:semiHidden="0" w:uiPriority="73" w:unhideWhenUsed="0"/>
-    <w:lsdException w:name="Light Shading Accent 3" w:semiHidden="0" w:uiPriority="60" w:unhideWhenUsed="0"/>
-    <w:lsdException w:name="Light List Accent 3" w:semiHidden="0" w:uiPriority="61" w:unhideWhenUsed="0"/>
-    <w:lsdException w:name="Light Grid Accent 3" w:semiHidden="0" w:uiPriority="62" w:unhideWhenUsed="0"/>
-    <w:lsdException w:name="Medium Shading 1 Accent 3" w:semiHidden="0" w:uiPriority="63" w:unhideWhenUsed="0"/>
-    <w:lsdException w:name="Medium Shading 2 Accent 3" w:semiHidden="0" w:uiPriority="64" w:unhideWhenUsed="0"/>
-    <w:lsdException w:name="Medium List 1 Accent 3" w:semiHidden="0" w:uiPriority="65" w:unhideWhenUsed="0"/>
-    <w:lsdException w:name="Medium List 2 Accent 3" w:semiHidden="0" w:uiPriority="66" w:unhideWhenUsed="0"/>
-    <w:lsdException w:name="Medium Grid 1 Accent 3" w:semiHidden="0" w:uiPriority="67" w:unhideWhenUsed="0"/>
-    <w:lsdException w:name="Medium Grid 2 Accent 3" w:semiHidden="0" w:uiPriority="68" w:unhideWhenUsed="0"/>
-    <w:lsdException w:name="Medium Grid 3 Accent 3" w:semiHidden="0" w:uiPriority="69" w:unhideWhenUsed="0"/>
-    <w:lsdException w:name="Dark List Accent 3" w:semiHidden="0" w:uiPriority="70" w:unhideWhenUsed="0"/>
-    <w:lsdException w:name="Colorful Shading Accent 3" w:semiHidden="0" w:uiPriority="71" w:unhideWhenUsed="0"/>
-    <w:lsdException w:name="Colorful List Accent 3" w:semiHidden="0" w:uiPriority="72" w:unhideWhenUsed="0"/>
-    <w:lsdException w:name="Colorful Grid Accent 3" w:semiHidden="0" w:uiPriority="73" w:unhideWhenUsed="0"/>
-    <w:lsdException w:name="Light Shading Accent 4" w:semiHidden="0" w:uiPriority="60" w:unhideWhenUsed="0"/>
-    <w:lsdException w:name="Light List Accent 4" w:semiHidden="0" w:uiPriority="61" w:unhideWhenUsed="0"/>
-    <w:lsdException w:name="Light Grid Accent 4" w:semiHidden="0" w:uiPriority="62" w:unhideWhenUsed="0"/>
-    <w:lsdException w:name="Medium Shading 1 Accent 4" w:semiHidden="0" w:uiPriority="63" w:unhideWhenUsed="0"/>
-    <w:lsdException w:name="Medium Shading 2 Accent 4" w:semiHidden="0" w:uiPriority="64" w:unhideWhenUsed="0"/>
-    <w:lsdException w:name="Medium List 1 Accent 4" w:semiHidden="0" w:uiPriority="65" w:unhideWhenUsed="0"/>
-    <w:lsdException w:name="Medium List 2 Accent 4" w:semiHidden="0" w:uiPriority="66" w:unhideWhenUsed="0"/>
-    <w:lsdException w:name="Medium Grid 1 Accent 4" w:semiHidden="0" w:uiPriority="67" w:unhideWhenUsed="0"/>
-    <w:lsdException w:name="Medium Grid 2 Accent 4" w:semiHidden="0" w:uiPriority="68" w:unhideWhenUsed="0"/>
-    <w:lsdException w:name="Medium Grid 3 Accent 4" w:semiHidden="0" w:uiPriority="69" w:unhideWhenUsed="0"/>
-    <w:lsdException w:name="Dark List Accent 4" w:semiHidden="0" w:uiPriority="70" w:unhideWhenUsed="0"/>
-    <w:lsdException w:name="Colorful Shading Accent 4" w:semiHidden="0" w:uiPriority="71" w:unhideWhenUsed="0"/>
-    <w:lsdException w:name="Colorful List Accent 4" w:semiHidden="0" w:uiPriority="72" w:unhideWhenUsed="0"/>
-    <w:lsdException w:name="Colorful Grid Accent 4" w:semiHidden="0" w:uiPriority="73" w:unhideWhenUsed="0"/>
-    <w:lsdException w:name="Light Shading Accent 5" w:semiHidden="0" w:uiPriority="60" w:unhideWhenUsed="0"/>
-    <w:lsdException w:name="Light List Accent 5" w:semiHidden="0" w:uiPriority="61" w:unhideWhenUsed="0"/>
-    <w:lsdException w:name="Light Grid Accent 5" w:semiHidden="0" w:uiPriority="62" w:unhideWhenUsed="0"/>
-    <w:lsdException w:name="Medium Shading 1 Accent 5" w:semiHidden="0" w:uiPriority="63" w:unhideWhenUsed="0"/>
-    <w:lsdException w:name="Medium Shading 2 Accent 5" w:semiHidden="0" w:uiPriority="64" w:unhideWhenUsed="0"/>
-    <w:lsdException w:name="Medium List 1 Accent 5" w:semiHidden="0" w:uiPriority="65" w:unhideWhenUsed="0"/>
-    <w:lsdException w:name="Medium List 2 Accent 5" w:semiHidden="0" w:uiPriority="66" w:unhideWhenUsed="0"/>
-    <w:lsdException w:name="Medium Grid 1 Accent 5" w:semiHidden="0" w:uiPriority="67" w:unhideWhenUsed="0"/>
-    <w:lsdException w:name="Medium Grid 2 Accent 5" w:semiHidden="0" w:uiPriority="68" w:unhideWhenUsed="0"/>
-    <w:lsdException w:name="Medium Grid 3 Accent 5" w:semiHidden="0" w:uiPriority="69" w:unhideWhenUsed="0"/>
-    <w:lsdException w:name="Dark List Accent 5" w:semiHidden="0" w:uiPriority="70" w:unhideWhenUsed="0"/>
-    <w:lsdException w:name="Colorful Shading Accent 5" w:semiHidden="0" w:uiPriority="71" w:unhideWhenUsed="0"/>
-    <w:lsdException w:name="Colorful List Accent 5" w:semiHidden="0" w:uiPriority="72" w:unhideWhenUsed="0"/>
-    <w:lsdException w:name="Colorful Grid Accent 5" w:semiHidden="0" w:uiPriority="73" w:unhideWhenUsed="0"/>
-    <w:lsdException w:name="Light Shading Accent 6" w:semiHidden="0" w:uiPriority="60" w:unhideWhenUsed="0"/>
-    <w:lsdException w:name="Light List Accent 6" w:semiHidden="0" w:uiPriority="61" w:unhideWhenUsed="0"/>
-    <w:lsdException w:name="Light Grid Accent 6" w:semiHidden="0" w:uiPriority="62" w:unhideWhenUsed="0"/>
-    <w:lsdException w:name="Medium Shading 1 Accent 6" w:semiHidden="0" w:uiPriority="63" w:unhideWhenUsed="0"/>
-    <w:lsdException w:name="Medium Shading 2 Accent 6" w:semiHidden="0" w:uiPriority="64" w:unhideWhenUsed="0"/>
-    <w:lsdException w:name="Medium List 1 Accent 6" w:semiHidden="0" w:uiPriority="65" w:unhideWhenUsed="0"/>
-    <w:lsdException w:name="Medium List 2 Accent 6" w:semiHidden="0" w:uiPriority="66" w:unhideWhenUsed="0"/>
-    <w:lsdException w:name="Medium Grid 1 Accent 6" w:semiHidden="0" w:uiPriority="67" w:unhideWhenUsed="0"/>
-    <w:lsdException w:name="Medium Grid 2 Accent 6" w:semiHidden="0" w:uiPriority="68" w:unhideWhenUsed="0"/>
-    <w:lsdException w:name="Medium Grid 3 Accent 6" w:semiHidden="0" w:uiPriority="69" w:unhideWhenUsed="0"/>
-    <w:lsdException w:name="Dark List Accent 6" w:semiHidden="0" w:uiPriority="70" w:unhideWhenUsed="0"/>
-    <w:lsdException w:name="Colorful Shading Accent 6" w:semiHidden="0" w:uiPriority="71" w:unhideWhenUsed="0"/>
-    <w:lsdException w:name="Colorful List Accent 6" w:semiHidden="0" w:uiPriority="72" w:unhideWhenUsed="0"/>
-    <w:lsdException w:name="Colorful Grid Accent 6" w:semiHidden="0" w:uiPriority="73" w:unhideWhenUsed="0"/>
-    <w:lsdException w:name="Subtle Emphasis" w:semiHidden="0" w:uiPriority="19" w:unhideWhenUsed="0" w:qFormat="1"/>
-    <w:lsdException w:name="Intense Emphasis" w:semiHidden="0" w:uiPriority="21" w:unhideWhenUsed="0" w:qFormat="1"/>
-    <w:lsdException w:name="Subtle Reference" w:semiHidden="0" w:uiPriority="31" w:unhideWhenUsed="0" w:qFormat="1"/>
-    <w:lsdException w:name="Intense Reference" w:semiHidden="0" w:uiPriority="32" w:unhideWhenUsed="0" w:qFormat="1"/>
-    <w:lsdException w:name="Book Title" w:semiHidden="0" w:uiPriority="33" w:unhideWhenUsed="0" w:qFormat="1"/>
-    <w:lsdException w:name="Bibliography" w:uiPriority="37"/>
-    <w:lsdException w:name="TOC Heading" w:uiPriority="39" w:qFormat="1"/>
-  </w:latentStyles>
-  <w:style w:type="paragraph" w:default="1" w:styleId="Normal">
-    <w:name w:val="Normal"/>
-    <w:qFormat/>
-  </w:style>
-  <w:style w:type="character" w:default="1" w:styleId="DefaultParagraphFont">
-    <w:name w:val="Default Paragraph Font"/>
-    <w:uiPriority w:val="1"/>
-    <w:semiHidden/>
-    <w:unhideWhenUsed/>
-  </w:style>
-  <w:style w:type="table" w:default="1" w:styleId="TableNormal">
-    <w:name w:val="Normal Table"/>
-    <w:uiPriority w:val="99"/>
-    <w:semiHidden/>
-    <w:unhideWhenUsed/>
-    <w:qFormat/>
-    <w:tblPr>
-      <w:tblInd w:w="0" w:type="dxa"/>
-      <w:tblCellMar>
-        <w:top w:w="0" w:type="dxa"/>
-        <w:left w:w="108" w:type="dxa"/>
-        <w:bottom w:w="0" w:type="dxa"/>
-        <w:right w:w="108" w:type="dxa"/>
-      </w:tblCellMar>
-    </w:tblPr>
-  </w:style>
-  <w:style w:type="numbering" w:default="1" w:styleId="NoList">
-    <w:name w:val="No List"/>
-    <w:uiPriority w:val="99"/>
-    <w:semiHidden/>
-    <w:unhideWhenUsed/>
-  </w:style>
-  <w:style w:type="paragraph" w:customStyle="1" w:styleId="006D0DFDDCDF4A22BDCB37B9C7537752">
-    <w:name w:val="006D0DFDDCDF4A22BDCB37B9C7537752"/>
-    <w:rsid w:val="00000DFB"/>
-  </w:style>
-  <w:style w:type="paragraph" w:customStyle="1" w:styleId="E99C932194E84170906CE0F38DC2896E">
-    <w:name w:val="E99C932194E84170906CE0F38DC2896E"/>
-    <w:rsid w:val="00000DFB"/>
-  </w:style>
-  <w:style w:type="paragraph" w:customStyle="1" w:styleId="9BF20C6964A54C5DAB2762A29C44F8F6">
-    <w:name w:val="9BF20C6964A54C5DAB2762A29C44F8F6"/>
-    <w:rsid w:val="00000DFB"/>
-  </w:style>
-  <w:style w:type="paragraph" w:customStyle="1" w:styleId="7708C9F9023A48BDABC66922AA198645">
-    <w:name w:val="7708C9F9023A48BDABC66922AA198645"/>
-    <w:rsid w:val="00000DFB"/>
-  </w:style>
-  <w:style w:type="paragraph" w:customStyle="1" w:styleId="BD8415ECF93645EE880A53D95EFCDC8E">
-    <w:name w:val="BD8415ECF93645EE880A53D95EFCDC8E"/>
-    <w:rsid w:val="00000DFB"/>
-  </w:style>
-  <w:style w:type="paragraph" w:customStyle="1" w:styleId="8D2AAC9810DC49709F65057B035DFB5C">
-    <w:name w:val="8D2AAC9810DC49709F65057B035DFB5C"/>
-    <w:rsid w:val="00000DFB"/>
-  </w:style>
-</w:styles>
-</file>
-
-<file path=word/glossary/webSettings.xml><?xml version="1.0" encoding="utf-8"?>
-<w:webSettings xmlns:r="http://schemas.openxmlformats.org/officeDocument/2006/relationships" xmlns:w="http://schemas.openxmlformats.org/wordprocessingml/2006/main">
-  <w:optimizeForBrowser/>
-</w:webSettings>
 </file>
 
 <file path=word/theme/theme1.xml><?xml version="1.0" encoding="utf-8"?>

</xml_diff>

<commit_message>
Added text to the collaboration section
</commit_message>
<xml_diff>
--- a/docs/6.870 Final Project Proposal.docx
+++ b/docs/6.870 Final Project Proposal.docx
@@ -293,6 +293,21 @@
       </w:r>
       <w:r>
         <w:br/>
+      </w:r>
+    </w:p>
+    <w:p>
+      <w:pPr>
+        <w:spacing w:after="0"/>
+        <w:rPr>
+          <w:b/>
+          <w:u w:val="single"/>
+        </w:rPr>
+      </w:pPr>
+      <w:r>
+        <w:rPr>
+          <w:b/>
+          <w:u w:val="single"/>
+        </w:rPr>
         <w:t>UI and Content Access</w:t>
       </w:r>
     </w:p>
@@ -318,10 +333,30 @@
     <w:p>
       <w:pPr>
         <w:spacing w:after="0"/>
-      </w:pPr>
-      <w:r>
+        <w:rPr>
+          <w:b/>
+          <w:u w:val="single"/>
+        </w:rPr>
+      </w:pPr>
+      <w:r>
+        <w:rPr>
+          <w:b/>
+          <w:u w:val="single"/>
+        </w:rPr>
         <w:t>Speech</w:t>
       </w:r>
+      <w:r>
+        <w:rPr>
+          <w:b/>
+          <w:u w:val="single"/>
+        </w:rPr>
+        <w:t xml:space="preserve"> invoked content access</w:t>
+      </w:r>
+    </w:p>
+    <w:p>
+      <w:pPr>
+        <w:spacing w:after="0"/>
+      </w:pPr>
     </w:p>
     <w:p>
       <w:pPr>
@@ -352,6 +387,13 @@
       </w:r>
       <w:r>
         <w:br/>
+      </w:r>
+    </w:p>
+    <w:p>
+      <w:pPr>
+        <w:spacing w:after="0"/>
+      </w:pPr>
+      <w:r>
         <w:t xml:space="preserve">    Oshani(Speech Modules) </w:t>
       </w:r>
     </w:p>
@@ -465,27 +507,56 @@
           <w:sz w:val="28"/>
           <w:szCs w:val="28"/>
         </w:rPr>
-        <w:t>5. Collabration</w:t>
+        <w:t xml:space="preserve">5. </w:t>
+      </w:r>
+      <w:r>
+        <w:rPr>
+          <w:b/>
+          <w:sz w:val="28"/>
+          <w:szCs w:val="28"/>
+        </w:rPr>
+        <w:t>Collaboration</w:t>
       </w:r>
       <w:r>
         <w:br/>
       </w:r>
       <w:r>
-        <w:t xml:space="preserve">    Chen-Hsiang Yu: </w:t>
-      </w:r>
-    </w:p>
-    <w:p>
-      <w:pPr>
-        <w:spacing w:after="0"/>
-      </w:pPr>
-      <w:r>
         <w:t xml:space="preserve">    </w:t>
       </w:r>
+    </w:p>
+    <w:p>
+      <w:pPr>
+        <w:spacing w:after="0"/>
+      </w:pPr>
+      <w:r>
+        <w:t xml:space="preserve">The project team members of this project are </w:t>
+      </w:r>
+      <w:r>
+        <w:t>Chen-Hsiang Yu</w:t>
+      </w:r>
+      <w:r>
+        <w:t xml:space="preserve"> and </w:t>
+      </w:r>
       <w:r>
         <w:t>Oshani Seneviratne</w:t>
       </w:r>
       <w:r>
-        <w:t xml:space="preserve">: </w:t>
+        <w:t xml:space="preserve">. We hope to </w:t>
+      </w:r>
+      <w:r>
+        <w:t>partition</w:t>
+      </w:r>
+      <w:r>
+        <w:t xml:space="preserve"> the work on this project amongst ourselves and will be collaborating via </w:t>
+      </w:r>
+      <w:r>
+        <w:t>the</w:t>
+      </w:r>
+      <w:r>
+        <w:t xml:space="preserve"> online version control system hosted at http://code.google.com/p/webnnel</w:t>
+      </w:r>
+      <w:r>
+        <w:t xml:space="preserve"> </w:t>
       </w:r>
     </w:p>
     <w:p>
@@ -577,7 +648,7 @@
             <w:rPr>
               <w:noProof/>
             </w:rPr>
-            <w:t>1</w:t>
+            <w:t>2</w:t>
           </w:r>
         </w:fldSimple>
       </w:p>

</xml_diff>

<commit_message>
speech module initial writeup
</commit_message>
<xml_diff>
--- a/docs/6.870 Final Project Proposal.docx
+++ b/docs/6.870 Final Project Proposal.docx
@@ -283,6 +283,17 @@
         <w:spacing w:after="0"/>
       </w:pPr>
       <w:r>
+        <w:t xml:space="preserve">    Speech invoked web content access is a suitable for people with dysfunctional hand motor-abilities. Instead of controlling the mouse or typing on the keyboard, such users are only required to say aloud the channel number or the short name of the web site they wish to visit. As a preliminary step they would have to train the system with their voice.</w:t>
+      </w:r>
+    </w:p>
+    <w:p>
+      <w:pPr>
+        <w:spacing w:after="0"/>
+      </w:pPr>
+      <w:r>
+        <w:br/>
+      </w:r>
+      <w:r>
         <w:t xml:space="preserve">    </w:t>
       </w:r>
     </w:p>
@@ -296,6 +307,7 @@
         </w:rPr>
       </w:pPr>
       <w:r>
+        <w:lastRenderedPageBreak/>
         <w:br/>
       </w:r>
     </w:p>
@@ -494,7 +506,7 @@
       <w:r>
         <w:rPr>
           <w:noProof/>
-          <w:lang w:eastAsia="zh-CN"/>
+          <w:lang w:eastAsia="en-US"/>
         </w:rPr>
         <w:drawing>
           <wp:anchor distT="0" distB="0" distL="114300" distR="114300" simplePos="0" relativeHeight="251658240" behindDoc="0" locked="0" layoutInCell="1" allowOverlap="1">

</xml_diff>

<commit_message>
updates to the related work on speech
</commit_message>
<xml_diff>
--- a/docs/6.870 Final Project Proposal.docx
+++ b/docs/6.870 Final Project Proposal.docx
@@ -283,18 +283,91 @@
         <w:spacing w:after="0"/>
       </w:pPr>
       <w:r>
-        <w:t xml:space="preserve">    Speech invoked web content access is a suitable for people with dysfunctional hand motor-abilities. Instead of controlling the mouse or typing on the keyboard, such users are only required to say aloud the channel number or the short name of the web site they wish to visit. As a preliminary step they would have to train the system with their voice.</w:t>
-      </w:r>
-    </w:p>
-    <w:p>
-      <w:pPr>
-        <w:spacing w:after="0"/>
-      </w:pPr>
-      <w:r>
-        <w:br/>
-      </w:r>
-      <w:r>
-        <w:t xml:space="preserve">    </w:t>
+        <w:t xml:space="preserve">    Speech invoked web content access is a suitable for people with </w:t>
+      </w:r>
+      <w:r>
+        <w:t xml:space="preserve">disabilities (especially people with </w:t>
+      </w:r>
+      <w:r>
+        <w:t>dysfunctional hand motor-abilities</w:t>
+      </w:r>
+      <w:r>
+        <w:t>)</w:t>
+      </w:r>
+      <w:r>
+        <w:t xml:space="preserve">, workers who need to access information </w:t>
+      </w:r>
+      <w:r>
+        <w:t xml:space="preserve">in a </w:t>
+      </w:r>
+      <w:r>
+        <w:t>hands</w:t>
+      </w:r>
+      <w:r>
+        <w:t>-</w:t>
+      </w:r>
+      <w:r>
+        <w:t>off</w:t>
+      </w:r>
+      <w:r>
+        <w:t xml:space="preserve"> manner to improve their productivity</w:t>
+      </w:r>
+      <w:r>
+        <w:t xml:space="preserve"> or simply the general user who wishes to have a much more natural interaction </w:t>
+      </w:r>
+      <w:r>
+        <w:t>i</w:t>
+      </w:r>
+      <w:r>
+        <w:t xml:space="preserve">n </w:t>
+      </w:r>
+      <w:r>
+        <w:t>accessing</w:t>
+      </w:r>
+      <w:r>
+        <w:t xml:space="preserve"> web</w:t>
+      </w:r>
+      <w:r>
+        <w:t xml:space="preserve"> pages</w:t>
+      </w:r>
+      <w:r>
+        <w:t xml:space="preserve"> with spoken commands</w:t>
+      </w:r>
+      <w:r>
+        <w:t xml:space="preserve">. </w:t>
+      </w:r>
+      <w:r>
+        <w:t>Microsoft Windows Vista Speech Recognition system [</w:t>
+      </w:r>
+      <w:r>
+        <w:t>3</w:t>
+      </w:r>
+      <w:r>
+        <w:t>] provides a platform for users to control Windows applications</w:t>
+      </w:r>
+      <w:r>
+        <w:t xml:space="preserve">. This supports </w:t>
+      </w:r>
+      <w:r>
+        <w:rPr>
+          <w:rFonts w:ascii="Verdana" w:hAnsi="Verdana"/>
+          <w:color w:val="000000"/>
+          <w:sz w:val="19"/>
+          <w:szCs w:val="19"/>
+        </w:rPr>
+        <w:t>dictation of documents and emails in mainstream applications, use voice commands to start and switch between applications, control the operating system, and even fill out forms on the Web.</w:t>
+      </w:r>
+      <w:r>
+        <w:t xml:space="preserve"> </w:t>
+      </w:r>
+      <w:r>
+        <w:t>H</w:t>
+      </w:r>
+      <w:r>
+        <w:t xml:space="preserve">owever it does not allow much flexibility </w:t>
+      </w:r>
+      <w:r>
+        <w:t>in browsing the web.</w:t>
       </w:r>
     </w:p>
     <w:p>
@@ -799,6 +872,17 @@
         <w:spacing w:after="0"/>
       </w:pPr>
     </w:p>
+    <w:p>
+      <w:pPr>
+        <w:spacing w:after="0"/>
+      </w:pPr>
+      <w:r>
+        <w:t xml:space="preserve">[3] </w:t>
+      </w:r>
+      <w:r>
+        <w:t>http://www.microsoft.com/enable/products/windowsvista/speech.aspx</w:t>
+      </w:r>
+    </w:p>
     <w:sectPr>
       <w:headerReference w:type="default" r:id="rId9"/>
       <w:footerReference w:type="default" r:id="rId10"/>
@@ -857,7 +941,7 @@
             <w:rPr>
               <w:noProof/>
             </w:rPr>
-            <w:t>2</w:t>
+            <w:t>1</w:t>
           </w:r>
         </w:fldSimple>
       </w:p>
@@ -1467,6 +1551,30 @@
     <w:qFormat/>
     <w:rsid w:val="001072FD"/>
   </w:style>
+  <w:style w:type="paragraph" w:styleId="Heading1">
+    <w:name w:val="heading 1"/>
+    <w:basedOn w:val="Normal"/>
+    <w:next w:val="Normal"/>
+    <w:link w:val="Heading1Char"/>
+    <w:uiPriority w:val="9"/>
+    <w:qFormat/>
+    <w:rsid w:val="00BB7CA4"/>
+    <w:pPr>
+      <w:keepNext/>
+      <w:keepLines/>
+      <w:spacing w:before="480" w:after="0"/>
+      <w:outlineLvl w:val="0"/>
+    </w:pPr>
+    <w:rPr>
+      <w:rFonts w:asciiTheme="majorHAnsi" w:eastAsiaTheme="majorEastAsia" w:hAnsiTheme="majorHAnsi" w:cstheme="majorBidi"/>
+      <w:b/>
+      <w:bCs/>
+      <w:color w:val="365F91" w:themeColor="accent1" w:themeShade="BF"/>
+      <w:sz w:val="28"/>
+      <w:szCs w:val="28"/>
+      <w:lang w:eastAsia="en-US" w:bidi="en-US"/>
+    </w:rPr>
+  </w:style>
   <w:style w:type="character" w:default="1" w:styleId="DefaultParagraphFont">
     <w:name w:val="Default Paragraph Font"/>
     <w:uiPriority w:val="1"/>
@@ -1579,6 +1687,22 @@
     <w:link w:val="Footer"/>
     <w:uiPriority w:val="99"/>
     <w:rsid w:val="007C78A9"/>
+  </w:style>
+  <w:style w:type="character" w:customStyle="1" w:styleId="Heading1Char">
+    <w:name w:val="Heading 1 Char"/>
+    <w:basedOn w:val="DefaultParagraphFont"/>
+    <w:link w:val="Heading1"/>
+    <w:uiPriority w:val="9"/>
+    <w:rsid w:val="00BB7CA4"/>
+    <w:rPr>
+      <w:rFonts w:asciiTheme="majorHAnsi" w:eastAsiaTheme="majorEastAsia" w:hAnsiTheme="majorHAnsi" w:cstheme="majorBidi"/>
+      <w:b/>
+      <w:bCs/>
+      <w:color w:val="365F91" w:themeColor="accent1" w:themeShade="BF"/>
+      <w:sz w:val="28"/>
+      <w:szCs w:val="28"/>
+      <w:lang w:eastAsia="en-US" w:bidi="en-US"/>
+    </w:rPr>
   </w:style>
 </w:styles>
 </file>
@@ -1871,7 +1995,7 @@
 </file>
 
 <file path=customXml/itemProps1.xml><?xml version="1.0" encoding="utf-8"?>
-<ds:datastoreItem xmlns:ds="http://schemas.openxmlformats.org/officeDocument/2006/customXml" ds:itemID="{4D629465-F326-4E31-8FC6-36F62A4EC03E}">
+<ds:datastoreItem xmlns:ds="http://schemas.openxmlformats.org/officeDocument/2006/customXml" ds:itemID="{94DF8CCB-EDF3-4946-8220-FC028F4896CC}">
   <ds:schemaRefs>
     <ds:schemaRef ds:uri="http://schemas.openxmlformats.org/officeDocument/2006/bibliography"/>
   </ds:schemaRefs>

</xml_diff>

<commit_message>
Final version of final project proposal
</commit_message>
<xml_diff>
--- a/docs/6.870 Final Project Proposal.docx
+++ b/docs/6.870 Final Project Proposal.docx
@@ -229,7 +229,13 @@
         <w:t>for work or entertainment</w:t>
       </w:r>
       <w:r>
-        <w:t>. For example, users like to check e-mails, read news, watch videos, listen to music and shopping on t</w:t>
+        <w:t xml:space="preserve">. For example, users like to check e-mails, read news, watch videos, listen to music and </w:t>
+      </w:r>
+      <w:r>
+        <w:t xml:space="preserve">do </w:t>
+      </w:r>
+      <w:r>
+        <w:t>shopping on t</w:t>
       </w:r>
       <w:r>
         <w:t xml:space="preserve">he Web. With the success of </w:t>
@@ -2127,13 +2133,22 @@
         <w:t xml:space="preserve"> P., </w:t>
       </w:r>
       <w:r>
-        <w:t xml:space="preserve">Wilson </w:t>
+        <w:t>Wilson</w:t>
+      </w:r>
+      <w:r>
+        <w:t>,</w:t>
+      </w:r>
+      <w:r>
+        <w:t xml:space="preserve"> </w:t>
       </w:r>
       <w:r>
         <w:t>T. and</w:t>
       </w:r>
       <w:r>
         <w:t xml:space="preserve"> Miller</w:t>
+      </w:r>
+      <w:r>
+        <w:t>,</w:t>
       </w:r>
       <w:r>
         <w:t xml:space="preserve"> R.C.</w:t>
@@ -2362,7 +2377,7 @@
             <w:rPr>
               <w:noProof/>
             </w:rPr>
-            <w:t>1</w:t>
+            <w:t>4</w:t>
           </w:r>
         </w:fldSimple>
       </w:p>

</xml_diff>

<commit_message>
update speech recognition part
</commit_message>
<xml_diff>
--- a/docs/6.870 Final Project Proposal.docx
+++ b/docs/6.870 Final Project Proposal.docx
@@ -1393,7 +1393,7 @@
     <w:tbl>
       <w:tblPr>
         <w:tblStyle w:val="LightList"/>
-        <w:tblW w:w="5118" w:type="pct"/>
+        <w:tblW w:w="5034" w:type="pct"/>
         <w:tblBorders>
           <w:top w:val="single" w:sz="4" w:space="0" w:color="auto"/>
           <w:left w:val="single" w:sz="4" w:space="0" w:color="auto"/>
@@ -1405,9 +1405,9 @@
         <w:tblLook w:val="0620"/>
       </w:tblPr>
       <w:tblGrid>
-        <w:gridCol w:w="1909"/>
-        <w:gridCol w:w="3058"/>
-        <w:gridCol w:w="5940"/>
+        <w:gridCol w:w="1856"/>
+        <w:gridCol w:w="2442"/>
+        <w:gridCol w:w="6430"/>
       </w:tblGrid>
       <w:tr>
         <w:trPr>
@@ -1432,7 +1432,7 @@
         </w:trPr>
         <w:tc>
           <w:tcPr>
-            <w:tcW w:w="875" w:type="pct"/>
+            <w:tcW w:w="865" w:type="pct"/>
           </w:tcPr>
           <w:p>
             <w:pPr>
@@ -1451,7 +1451,7 @@
         </w:tc>
         <w:tc>
           <w:tcPr>
-            <w:tcW w:w="1402" w:type="pct"/>
+            <w:tcW w:w="1138" w:type="pct"/>
           </w:tcPr>
           <w:p>
             <w:pPr>
@@ -1470,7 +1470,7 @@
         </w:tc>
         <w:tc>
           <w:tcPr>
-            <w:tcW w:w="2723" w:type="pct"/>
+            <w:tcW w:w="2997" w:type="pct"/>
           </w:tcPr>
           <w:p>
             <w:pPr>
@@ -1494,7 +1494,7 @@
         </w:trPr>
         <w:tc>
           <w:tcPr>
-            <w:tcW w:w="875" w:type="pct"/>
+            <w:tcW w:w="865" w:type="pct"/>
             <w:vMerge w:val="restart"/>
             <w:vAlign w:val="center"/>
           </w:tcPr>
@@ -1509,7 +1509,7 @@
         </w:tc>
         <w:tc>
           <w:tcPr>
-            <w:tcW w:w="1402" w:type="pct"/>
+            <w:tcW w:w="1138" w:type="pct"/>
           </w:tcPr>
           <w:p>
             <w:pPr>
@@ -1522,7 +1522,7 @@
         </w:tc>
         <w:tc>
           <w:tcPr>
-            <w:tcW w:w="2723" w:type="pct"/>
+            <w:tcW w:w="2997" w:type="pct"/>
           </w:tcPr>
           <w:p>
             <w:pPr>
@@ -1545,7 +1545,7 @@
         </w:trPr>
         <w:tc>
           <w:tcPr>
-            <w:tcW w:w="875" w:type="pct"/>
+            <w:tcW w:w="865" w:type="pct"/>
             <w:vMerge/>
             <w:vAlign w:val="center"/>
           </w:tcPr>
@@ -1557,7 +1557,7 @@
         </w:tc>
         <w:tc>
           <w:tcPr>
-            <w:tcW w:w="1402" w:type="pct"/>
+            <w:tcW w:w="1138" w:type="pct"/>
           </w:tcPr>
           <w:p>
             <w:pPr>
@@ -1570,7 +1570,7 @@
         </w:tc>
         <w:tc>
           <w:tcPr>
-            <w:tcW w:w="2723" w:type="pct"/>
+            <w:tcW w:w="2997" w:type="pct"/>
           </w:tcPr>
           <w:p>
             <w:pPr>
@@ -1593,7 +1593,7 @@
         </w:trPr>
         <w:tc>
           <w:tcPr>
-            <w:tcW w:w="875" w:type="pct"/>
+            <w:tcW w:w="865" w:type="pct"/>
             <w:vMerge/>
             <w:vAlign w:val="center"/>
           </w:tcPr>
@@ -1605,7 +1605,7 @@
         </w:tc>
         <w:tc>
           <w:tcPr>
-            <w:tcW w:w="1402" w:type="pct"/>
+            <w:tcW w:w="1138" w:type="pct"/>
           </w:tcPr>
           <w:p>
             <w:pPr>
@@ -1618,7 +1618,7 @@
         </w:tc>
         <w:tc>
           <w:tcPr>
-            <w:tcW w:w="2723" w:type="pct"/>
+            <w:tcW w:w="2997" w:type="pct"/>
           </w:tcPr>
           <w:p>
             <w:pPr>
@@ -1641,7 +1641,7 @@
         </w:trPr>
         <w:tc>
           <w:tcPr>
-            <w:tcW w:w="875" w:type="pct"/>
+            <w:tcW w:w="865" w:type="pct"/>
             <w:vMerge/>
             <w:vAlign w:val="center"/>
           </w:tcPr>
@@ -1653,7 +1653,7 @@
         </w:tc>
         <w:tc>
           <w:tcPr>
-            <w:tcW w:w="1402" w:type="pct"/>
+            <w:tcW w:w="1138" w:type="pct"/>
           </w:tcPr>
           <w:p>
             <w:pPr>
@@ -1666,7 +1666,7 @@
         </w:tc>
         <w:tc>
           <w:tcPr>
-            <w:tcW w:w="2723" w:type="pct"/>
+            <w:tcW w:w="2997" w:type="pct"/>
           </w:tcPr>
           <w:p>
             <w:pPr>
@@ -1689,7 +1689,7 @@
         </w:trPr>
         <w:tc>
           <w:tcPr>
-            <w:tcW w:w="875" w:type="pct"/>
+            <w:tcW w:w="865" w:type="pct"/>
             <w:vMerge/>
             <w:vAlign w:val="center"/>
           </w:tcPr>
@@ -1701,20 +1701,20 @@
         </w:tc>
         <w:tc>
           <w:tcPr>
-            <w:tcW w:w="1402" w:type="pct"/>
+            <w:tcW w:w="1138" w:type="pct"/>
           </w:tcPr>
           <w:p>
             <w:pPr>
               <w:jc w:val="center"/>
             </w:pPr>
             <w:r>
-              <w:t>Previous Page</w:t>
+              <w:t>Back</w:t>
             </w:r>
           </w:p>
         </w:tc>
         <w:tc>
           <w:tcPr>
-            <w:tcW w:w="2723" w:type="pct"/>
+            <w:tcW w:w="2997" w:type="pct"/>
           </w:tcPr>
           <w:p>
             <w:pPr>
@@ -1737,7 +1737,7 @@
         </w:trPr>
         <w:tc>
           <w:tcPr>
-            <w:tcW w:w="875" w:type="pct"/>
+            <w:tcW w:w="865" w:type="pct"/>
             <w:vMerge/>
             <w:vAlign w:val="center"/>
           </w:tcPr>
@@ -1749,20 +1749,20 @@
         </w:tc>
         <w:tc>
           <w:tcPr>
-            <w:tcW w:w="1402" w:type="pct"/>
+            <w:tcW w:w="1138" w:type="pct"/>
           </w:tcPr>
           <w:p>
             <w:pPr>
               <w:jc w:val="center"/>
             </w:pPr>
             <w:r>
-              <w:t>Next Page</w:t>
+              <w:t>Next</w:t>
             </w:r>
           </w:p>
         </w:tc>
         <w:tc>
           <w:tcPr>
-            <w:tcW w:w="2723" w:type="pct"/>
+            <w:tcW w:w="2997" w:type="pct"/>
           </w:tcPr>
           <w:p>
             <w:pPr>
@@ -1785,7 +1785,7 @@
         </w:trPr>
         <w:tc>
           <w:tcPr>
-            <w:tcW w:w="875" w:type="pct"/>
+            <w:tcW w:w="865" w:type="pct"/>
             <w:vMerge/>
             <w:vAlign w:val="center"/>
           </w:tcPr>
@@ -1797,7 +1797,7 @@
         </w:tc>
         <w:tc>
           <w:tcPr>
-            <w:tcW w:w="1402" w:type="pct"/>
+            <w:tcW w:w="1138" w:type="pct"/>
           </w:tcPr>
           <w:p>
             <w:pPr>
@@ -1810,7 +1810,7 @@
         </w:tc>
         <w:tc>
           <w:tcPr>
-            <w:tcW w:w="2723" w:type="pct"/>
+            <w:tcW w:w="2997" w:type="pct"/>
           </w:tcPr>
           <w:p>
             <w:pPr>
@@ -1829,11 +1829,11 @@
       </w:tr>
       <w:tr>
         <w:trPr>
-          <w:trHeight w:val="105"/>
+          <w:trHeight w:val="120"/>
         </w:trPr>
         <w:tc>
           <w:tcPr>
-            <w:tcW w:w="875" w:type="pct"/>
+            <w:tcW w:w="865" w:type="pct"/>
             <w:vMerge/>
             <w:vAlign w:val="center"/>
           </w:tcPr>
@@ -1845,7 +1845,7 @@
         </w:tc>
         <w:tc>
           <w:tcPr>
-            <w:tcW w:w="1402" w:type="pct"/>
+            <w:tcW w:w="1138" w:type="pct"/>
           </w:tcPr>
           <w:p>
             <w:pPr>
@@ -1858,7 +1858,7 @@
         </w:tc>
         <w:tc>
           <w:tcPr>
-            <w:tcW w:w="2723" w:type="pct"/>
+            <w:tcW w:w="2997" w:type="pct"/>
           </w:tcPr>
           <w:p>
             <w:pPr>
@@ -1877,11 +1877,62 @@
       </w:tr>
       <w:tr>
         <w:trPr>
+          <w:trHeight w:val="134"/>
+        </w:trPr>
+        <w:tc>
+          <w:tcPr>
+            <w:tcW w:w="865" w:type="pct"/>
+            <w:vMerge/>
+            <w:vAlign w:val="center"/>
+          </w:tcPr>
+          <w:p>
+            <w:pPr>
+              <w:jc w:val="center"/>
+            </w:pPr>
+          </w:p>
+        </w:tc>
+        <w:tc>
+          <w:tcPr>
+            <w:tcW w:w="1138" w:type="pct"/>
+            <w:vAlign w:val="center"/>
+          </w:tcPr>
+          <w:p>
+            <w:pPr>
+              <w:jc w:val="center"/>
+            </w:pPr>
+            <w:r>
+              <w:t>Undo</w:t>
+            </w:r>
+          </w:p>
+        </w:tc>
+        <w:tc>
+          <w:tcPr>
+            <w:tcW w:w="2997" w:type="pct"/>
+          </w:tcPr>
+          <w:p>
+            <w:pPr>
+              <w:adjustRightInd w:val="0"/>
+              <w:snapToGrid w:val="0"/>
+              <w:rPr>
+                <w:iCs/>
+              </w:rPr>
+            </w:pPr>
+            <w:r>
+              <w:rPr>
+                <w:iCs/>
+              </w:rPr>
+              <w:t>Only “Clean Page” and “Remove Image” will undo. Otherwise, all will execute “Back” commands.</w:t>
+            </w:r>
+          </w:p>
+        </w:tc>
+      </w:tr>
+      <w:tr>
+        <w:trPr>
           <w:trHeight w:val="150"/>
         </w:trPr>
         <w:tc>
           <w:tcPr>
-            <w:tcW w:w="875" w:type="pct"/>
+            <w:tcW w:w="865" w:type="pct"/>
             <w:vMerge w:val="restart"/>
             <w:vAlign w:val="center"/>
           </w:tcPr>
@@ -1896,7 +1947,7 @@
         </w:tc>
         <w:tc>
           <w:tcPr>
-            <w:tcW w:w="1402" w:type="pct"/>
+            <w:tcW w:w="1138" w:type="pct"/>
             <w:vAlign w:val="center"/>
           </w:tcPr>
           <w:p>
@@ -1910,7 +1961,7 @@
         </w:tc>
         <w:tc>
           <w:tcPr>
-            <w:tcW w:w="2723" w:type="pct"/>
+            <w:tcW w:w="2997" w:type="pct"/>
           </w:tcPr>
           <w:p>
             <w:pPr>
@@ -1933,7 +1984,7 @@
         </w:trPr>
         <w:tc>
           <w:tcPr>
-            <w:tcW w:w="875" w:type="pct"/>
+            <w:tcW w:w="865" w:type="pct"/>
             <w:vMerge/>
             <w:vAlign w:val="center"/>
           </w:tcPr>
@@ -1945,7 +1996,7 @@
         </w:tc>
         <w:tc>
           <w:tcPr>
-            <w:tcW w:w="1402" w:type="pct"/>
+            <w:tcW w:w="1138" w:type="pct"/>
             <w:vAlign w:val="center"/>
           </w:tcPr>
           <w:p>
@@ -1959,7 +2010,7 @@
         </w:tc>
         <w:tc>
           <w:tcPr>
-            <w:tcW w:w="2723" w:type="pct"/>
+            <w:tcW w:w="2997" w:type="pct"/>
           </w:tcPr>
           <w:p>
             <w:pPr>
@@ -1978,11 +2029,11 @@
       </w:tr>
       <w:tr>
         <w:trPr>
-          <w:trHeight w:val="135"/>
+          <w:trHeight w:val="197"/>
         </w:trPr>
         <w:tc>
           <w:tcPr>
-            <w:tcW w:w="875" w:type="pct"/>
+            <w:tcW w:w="865" w:type="pct"/>
             <w:vMerge/>
             <w:vAlign w:val="center"/>
           </w:tcPr>
@@ -1994,7 +2045,7 @@
         </w:tc>
         <w:tc>
           <w:tcPr>
-            <w:tcW w:w="1402" w:type="pct"/>
+            <w:tcW w:w="1138" w:type="pct"/>
             <w:vAlign w:val="center"/>
           </w:tcPr>
           <w:p>
@@ -2002,13 +2053,13 @@
               <w:jc w:val="center"/>
             </w:pPr>
             <w:r>
-              <w:t>Remove Images</w:t>
+              <w:t>Remove Image</w:t>
             </w:r>
           </w:p>
         </w:tc>
         <w:tc>
           <w:tcPr>
-            <w:tcW w:w="2723" w:type="pct"/>
+            <w:tcW w:w="2997" w:type="pct"/>
           </w:tcPr>
           <w:p>
             <w:pPr>
@@ -2027,37 +2078,39 @@
       </w:tr>
       <w:tr>
         <w:trPr>
-          <w:trHeight w:val="120"/>
+          <w:trHeight w:val="165"/>
         </w:trPr>
         <w:tc>
           <w:tcPr>
-            <w:tcW w:w="875" w:type="pct"/>
-            <w:vMerge/>
+            <w:tcW w:w="865" w:type="pct"/>
+            <w:vMerge w:val="restart"/>
             <w:vAlign w:val="center"/>
           </w:tcPr>
           <w:p>
             <w:pPr>
               <w:jc w:val="center"/>
             </w:pPr>
-          </w:p>
-        </w:tc>
-        <w:tc>
-          <w:tcPr>
-            <w:tcW w:w="1402" w:type="pct"/>
-            <w:vAlign w:val="center"/>
+            <w:r>
+              <w:t>Macros</w:t>
+            </w:r>
+          </w:p>
+        </w:tc>
+        <w:tc>
+          <w:tcPr>
+            <w:tcW w:w="1138" w:type="pct"/>
           </w:tcPr>
           <w:p>
             <w:pPr>
               <w:jc w:val="center"/>
             </w:pPr>
             <w:r>
-              <w:t>Restore Images</w:t>
+              <w:t>My e-mail</w:t>
             </w:r>
           </w:p>
         </w:tc>
         <w:tc>
           <w:tcPr>
-            <w:tcW w:w="2723" w:type="pct"/>
+            <w:tcW w:w="2997" w:type="pct"/>
           </w:tcPr>
           <w:p>
             <w:pPr>
@@ -2069,70 +2122,7 @@
               <w:rPr>
                 <w:iCs/>
               </w:rPr>
-              <w:t xml:space="preserve">Restore </w:t>
-            </w:r>
-            <w:r>
-              <w:rPr>
-                <w:iCs/>
-              </w:rPr>
-              <w:t xml:space="preserve">back </w:t>
-            </w:r>
-            <w:r>
-              <w:rPr>
-                <w:iCs/>
-              </w:rPr>
-              <w:t>all images on the page</w:t>
-            </w:r>
-          </w:p>
-        </w:tc>
-      </w:tr>
-      <w:tr>
-        <w:trPr>
-          <w:trHeight w:val="165"/>
-        </w:trPr>
-        <w:tc>
-          <w:tcPr>
-            <w:tcW w:w="875" w:type="pct"/>
-            <w:vMerge w:val="restart"/>
-            <w:vAlign w:val="center"/>
-          </w:tcPr>
-          <w:p>
-            <w:pPr>
-              <w:jc w:val="center"/>
-            </w:pPr>
-            <w:r>
-              <w:t>Macros</w:t>
-            </w:r>
-          </w:p>
-        </w:tc>
-        <w:tc>
-          <w:tcPr>
-            <w:tcW w:w="1402" w:type="pct"/>
-          </w:tcPr>
-          <w:p>
-            <w:pPr>
-              <w:jc w:val="center"/>
-            </w:pPr>
-            <w:r>
-              <w:t>My e-mail</w:t>
-            </w:r>
-          </w:p>
-        </w:tc>
-        <w:tc>
-          <w:tcPr>
-            <w:tcW w:w="2723" w:type="pct"/>
-          </w:tcPr>
-          <w:p>
-            <w:pPr>
-              <w:rPr>
-                <w:iCs/>
-              </w:rPr>
-            </w:pPr>
-            <w:r>
-              <w:rPr>
-                <w:iCs/>
-              </w:rPr>
-              <w:t>Go to my gmail account and show the email</w:t>
+              <w:t>Go to my G-mail account and show the email</w:t>
             </w:r>
           </w:p>
         </w:tc>
@@ -2143,7 +2133,7 @@
         </w:trPr>
         <w:tc>
           <w:tcPr>
-            <w:tcW w:w="875" w:type="pct"/>
+            <w:tcW w:w="865" w:type="pct"/>
             <w:vMerge/>
             <w:vAlign w:val="center"/>
           </w:tcPr>
@@ -2155,7 +2145,7 @@
         </w:tc>
         <w:tc>
           <w:tcPr>
-            <w:tcW w:w="1402" w:type="pct"/>
+            <w:tcW w:w="1138" w:type="pct"/>
           </w:tcPr>
           <w:p>
             <w:pPr>
@@ -2168,7 +2158,7 @@
         </w:tc>
         <w:tc>
           <w:tcPr>
-            <w:tcW w:w="2723" w:type="pct"/>
+            <w:tcW w:w="2997" w:type="pct"/>
           </w:tcPr>
           <w:p>
             <w:pPr>
@@ -2180,18 +2170,18 @@
               <w:rPr>
                 <w:iCs/>
               </w:rPr>
-              <w:t>Logout the gmail account</w:t>
+              <w:t>Logout the G-mail account</w:t>
             </w:r>
           </w:p>
         </w:tc>
       </w:tr>
       <w:tr>
         <w:trPr>
-          <w:trHeight w:val="119"/>
+          <w:trHeight w:val="120"/>
         </w:trPr>
         <w:tc>
           <w:tcPr>
-            <w:tcW w:w="875" w:type="pct"/>
+            <w:tcW w:w="865" w:type="pct"/>
             <w:vMerge/>
             <w:vAlign w:val="center"/>
           </w:tcPr>
@@ -2203,29 +2193,20 @@
         </w:tc>
         <w:tc>
           <w:tcPr>
-            <w:tcW w:w="1402" w:type="pct"/>
-            <w:tcBorders>
-              <w:bottom w:val="single" w:sz="4" w:space="0" w:color="auto"/>
-            </w:tcBorders>
+            <w:tcW w:w="1138" w:type="pct"/>
           </w:tcPr>
           <w:p>
             <w:pPr>
               <w:jc w:val="center"/>
             </w:pPr>
             <w:r>
-              <w:t xml:space="preserve">My </w:t>
+              <w:t>My news</w:t>
             </w:r>
-            <w:r>
-              <w:t>news</w:t>
-            </w:r>
-          </w:p>
-        </w:tc>
-        <w:tc>
-          <w:tcPr>
-            <w:tcW w:w="2723" w:type="pct"/>
-            <w:tcBorders>
-              <w:bottom w:val="single" w:sz="4" w:space="0" w:color="auto"/>
-            </w:tcBorders>
+          </w:p>
+        </w:tc>
+        <w:tc>
+          <w:tcPr>
+            <w:tcW w:w="2997" w:type="pct"/>
           </w:tcPr>
           <w:p>
             <w:pPr>
@@ -2242,6 +2223,203 @@
           </w:p>
         </w:tc>
       </w:tr>
+      <w:tr>
+        <w:trPr>
+          <w:trHeight w:val="90"/>
+        </w:trPr>
+        <w:tc>
+          <w:tcPr>
+            <w:tcW w:w="865" w:type="pct"/>
+            <w:vMerge/>
+            <w:vAlign w:val="center"/>
+          </w:tcPr>
+          <w:p>
+            <w:pPr>
+              <w:jc w:val="center"/>
+            </w:pPr>
+          </w:p>
+        </w:tc>
+        <w:tc>
+          <w:tcPr>
+            <w:tcW w:w="1138" w:type="pct"/>
+          </w:tcPr>
+          <w:p>
+            <w:pPr>
+              <w:jc w:val="center"/>
+            </w:pPr>
+            <w:r>
+              <w:t>Yahoo</w:t>
+            </w:r>
+          </w:p>
+        </w:tc>
+        <w:tc>
+          <w:tcPr>
+            <w:tcW w:w="2997" w:type="pct"/>
+          </w:tcPr>
+          <w:p>
+            <w:pPr>
+              <w:rPr>
+                <w:iCs/>
+              </w:rPr>
+            </w:pPr>
+            <w:r>
+              <w:rPr>
+                <w:iCs/>
+              </w:rPr>
+              <w:t>Go to Yahoo! Home page</w:t>
+            </w:r>
+          </w:p>
+        </w:tc>
+      </w:tr>
+      <w:tr>
+        <w:trPr>
+          <w:trHeight w:val="165"/>
+        </w:trPr>
+        <w:tc>
+          <w:tcPr>
+            <w:tcW w:w="865" w:type="pct"/>
+            <w:vMerge/>
+            <w:vAlign w:val="center"/>
+          </w:tcPr>
+          <w:p>
+            <w:pPr>
+              <w:jc w:val="center"/>
+            </w:pPr>
+          </w:p>
+        </w:tc>
+        <w:tc>
+          <w:tcPr>
+            <w:tcW w:w="1138" w:type="pct"/>
+          </w:tcPr>
+          <w:p>
+            <w:pPr>
+              <w:jc w:val="center"/>
+            </w:pPr>
+            <w:r>
+              <w:t>CNN</w:t>
+            </w:r>
+          </w:p>
+        </w:tc>
+        <w:tc>
+          <w:tcPr>
+            <w:tcW w:w="2997" w:type="pct"/>
+          </w:tcPr>
+          <w:p>
+            <w:pPr>
+              <w:rPr>
+                <w:iCs/>
+              </w:rPr>
+            </w:pPr>
+            <w:r>
+              <w:rPr>
+                <w:iCs/>
+              </w:rPr>
+              <w:t>Go to CNN Home page</w:t>
+            </w:r>
+          </w:p>
+        </w:tc>
+      </w:tr>
+      <w:tr>
+        <w:trPr>
+          <w:trHeight w:val="115"/>
+        </w:trPr>
+        <w:tc>
+          <w:tcPr>
+            <w:tcW w:w="865" w:type="pct"/>
+            <w:vMerge w:val="restart"/>
+            <w:vAlign w:val="center"/>
+          </w:tcPr>
+          <w:p>
+            <w:pPr>
+              <w:jc w:val="center"/>
+            </w:pPr>
+            <w:r>
+              <w:t>Audio Command</w:t>
+            </w:r>
+          </w:p>
+        </w:tc>
+        <w:tc>
+          <w:tcPr>
+            <w:tcW w:w="1138" w:type="pct"/>
+          </w:tcPr>
+          <w:p>
+            <w:pPr>
+              <w:jc w:val="center"/>
+            </w:pPr>
+            <w:r>
+              <w:t>One clap</w:t>
+            </w:r>
+          </w:p>
+        </w:tc>
+        <w:tc>
+          <w:tcPr>
+            <w:tcW w:w="2997" w:type="pct"/>
+          </w:tcPr>
+          <w:p>
+            <w:pPr>
+              <w:rPr>
+                <w:iCs/>
+              </w:rPr>
+            </w:pPr>
+            <w:r>
+              <w:rPr>
+                <w:iCs/>
+              </w:rPr>
+              <w:t>Go to Webnnel main menu</w:t>
+            </w:r>
+          </w:p>
+        </w:tc>
+      </w:tr>
+      <w:tr>
+        <w:trPr>
+          <w:trHeight w:val="161"/>
+        </w:trPr>
+        <w:tc>
+          <w:tcPr>
+            <w:tcW w:w="865" w:type="pct"/>
+            <w:vMerge/>
+            <w:vAlign w:val="center"/>
+          </w:tcPr>
+          <w:p>
+            <w:pPr>
+              <w:jc w:val="center"/>
+            </w:pPr>
+          </w:p>
+        </w:tc>
+        <w:tc>
+          <w:tcPr>
+            <w:tcW w:w="1138" w:type="pct"/>
+            <w:vAlign w:val="center"/>
+          </w:tcPr>
+          <w:p>
+            <w:pPr>
+              <w:jc w:val="center"/>
+            </w:pPr>
+            <w:r>
+              <w:t>Two clap</w:t>
+            </w:r>
+          </w:p>
+        </w:tc>
+        <w:tc>
+          <w:tcPr>
+            <w:tcW w:w="2997" w:type="pct"/>
+            <w:vAlign w:val="center"/>
+          </w:tcPr>
+          <w:p>
+            <w:pPr>
+              <w:rPr>
+                <w:iCs/>
+              </w:rPr>
+            </w:pPr>
+            <w:r>
+              <w:rPr>
+                <w:iCs/>
+              </w:rPr>
+              <w:t>Go to homepage</w:t>
+            </w:r>
+          </w:p>
+        </w:tc>
+      </w:tr>
     </w:tbl>
     <w:p>
       <w:pPr>
@@ -2255,24 +2433,53 @@
     </w:p>
     <w:p>
       <w:pPr>
+        <w:spacing w:before="240" w:after="0"/>
         <w:rPr>
           <w:b/>
           <w:sz w:val="28"/>
           <w:szCs w:val="28"/>
         </w:rPr>
       </w:pPr>
-      <w:r>
+    </w:p>
+    <w:p>
+      <w:pPr>
+        <w:spacing w:before="240" w:after="0"/>
         <w:rPr>
           <w:b/>
           <w:sz w:val="28"/>
           <w:szCs w:val="28"/>
         </w:rPr>
+      </w:pPr>
+    </w:p>
+    <w:p>
+      <w:pPr>
+        <w:spacing w:before="240" w:after="0"/>
+        <w:rPr>
+          <w:b/>
+          <w:sz w:val="28"/>
+          <w:szCs w:val="28"/>
+        </w:rPr>
+      </w:pPr>
+    </w:p>
+    <w:p>
+      <w:pPr>
+        <w:rPr>
+          <w:b/>
+          <w:sz w:val="28"/>
+          <w:szCs w:val="28"/>
+        </w:rPr>
+      </w:pPr>
+      <w:r>
+        <w:rPr>
+          <w:b/>
+          <w:sz w:val="28"/>
+          <w:szCs w:val="28"/>
+        </w:rPr>
         <w:br w:type="page"/>
       </w:r>
     </w:p>
     <w:p>
       <w:pPr>
-        <w:spacing w:before="240" w:after="0"/>
         <w:rPr>
           <w:b/>
           <w:sz w:val="28"/>
@@ -2321,12 +2528,12 @@
           <wp:anchor distT="0" distB="0" distL="114300" distR="114300" simplePos="0" relativeHeight="251660288" behindDoc="0" locked="0" layoutInCell="1" allowOverlap="1">
             <wp:simplePos x="0" y="0"/>
             <wp:positionH relativeFrom="column">
-              <wp:posOffset>-495300</wp:posOffset>
+              <wp:posOffset>-295275</wp:posOffset>
             </wp:positionH>
             <wp:positionV relativeFrom="paragraph">
-              <wp:posOffset>60960</wp:posOffset>
+              <wp:posOffset>62230</wp:posOffset>
             </wp:positionV>
-            <wp:extent cx="7600950" cy="1762125"/>
+            <wp:extent cx="7372350" cy="1762125"/>
             <wp:effectExtent l="19050" t="0" r="0" b="0"/>
             <wp:wrapNone/>
             <wp:docPr id="4" name="Picture 3" descr="gantt_chart.png"/>
@@ -2349,7 +2556,7 @@
                   <pic:spPr>
                     <a:xfrm>
                       <a:off x="0" y="0"/>
-                      <a:ext cx="7600950" cy="1762125"/>
+                      <a:ext cx="7372350" cy="1762125"/>
                     </a:xfrm>
                     <a:prstGeom prst="rect">
                       <a:avLst/>
@@ -2412,35 +2619,17 @@
     </w:p>
     <w:p>
       <w:pPr>
+        <w:spacing w:after="0"/>
+        <w:rPr>
+          <w:color w:val="000000" w:themeColor="text1"/>
+        </w:rPr>
+      </w:pPr>
+      <w:r>
         <w:rPr>
           <w:b/>
           <w:sz w:val="28"/>
           <w:szCs w:val="28"/>
         </w:rPr>
-      </w:pPr>
-      <w:r>
-        <w:rPr>
-          <w:b/>
-          <w:sz w:val="28"/>
-          <w:szCs w:val="28"/>
-        </w:rPr>
-        <w:br w:type="page"/>
-      </w:r>
-    </w:p>
-    <w:p>
-      <w:pPr>
-        <w:spacing w:after="0"/>
-        <w:rPr>
-          <w:color w:val="000000" w:themeColor="text1"/>
-        </w:rPr>
-      </w:pPr>
-      <w:r>
-        <w:rPr>
-          <w:b/>
-          <w:sz w:val="28"/>
-          <w:szCs w:val="28"/>
-        </w:rPr>
-        <w:lastRenderedPageBreak/>
         <w:t>6</w:t>
       </w:r>
       <w:r>
@@ -3200,6 +3389,7 @@
         <w:rPr>
           <w:rFonts w:cs="Times New Roman"/>
         </w:rPr>
+        <w:lastRenderedPageBreak/>
         <w:t xml:space="preserve">Petrie, H., Hamilton, F. and King, N. Tension, what tension? Website accessibility and visual design. </w:t>
       </w:r>
       <w:r>
@@ -3308,7 +3498,7 @@
             <w:rPr>
               <w:noProof/>
             </w:rPr>
-            <w:t>3</w:t>
+            <w:t>5</w:t>
           </w:r>
         </w:fldSimple>
       </w:p>
@@ -4921,7 +5111,7 @@
 </file>
 
 <file path=customXml/itemProps1.xml><?xml version="1.0" encoding="utf-8"?>
-<ds:datastoreItem xmlns:ds="http://schemas.openxmlformats.org/officeDocument/2006/customXml" ds:itemID="{CE8FDCAB-0863-46EB-8B60-76A6F14D8F1A}">
+<ds:datastoreItem xmlns:ds="http://schemas.openxmlformats.org/officeDocument/2006/customXml" ds:itemID="{2815D9F9-3963-4925-8014-88FB511837D1}">
   <ds:schemaRefs>
     <ds:schemaRef ds:uri="http://schemas.openxmlformats.org/officeDocument/2006/bibliography"/>
   </ds:schemaRefs>

</xml_diff>